<commit_message>
Arq Compt Proj Consultoria ....  16Mai2025
</commit_message>
<xml_diff>
--- a/04 Works/Avaliação Arq de Computador AV Peso 4 2025.docx
+++ b/04 Works/Avaliação Arq de Computador AV Peso 4 2025.docx
@@ -181,7 +181,7 @@
       <w:r>
         <w:rPr>
           <w:rFonts w:ascii="Times New Roman" w:hAnsi="Times New Roman" w:cs="Times New Roman"/>
-          <w:bCs/>
+          <w:b/>
           <w:sz w:val="24"/>
           <w:szCs w:val="24"/>
         </w:rPr>
@@ -190,7 +190,7 @@
       <w:r>
         <w:rPr>
           <w:rFonts w:ascii="Times New Roman" w:hAnsi="Times New Roman" w:cs="Times New Roman"/>
-          <w:bCs/>
+          <w:b/>
           <w:sz w:val="24"/>
           <w:szCs w:val="24"/>
         </w:rPr>
@@ -199,7 +199,7 @@
       <w:r>
         <w:rPr>
           <w:rFonts w:ascii="Times New Roman" w:hAnsi="Times New Roman" w:cs="Times New Roman"/>
-          <w:bCs/>
+          <w:b/>
           <w:sz w:val="24"/>
           <w:szCs w:val="24"/>
         </w:rPr>
@@ -208,7 +208,7 @@
       <w:r>
         <w:rPr>
           <w:rFonts w:ascii="Times New Roman" w:hAnsi="Times New Roman" w:cs="Times New Roman"/>
-          <w:bCs/>
+          <w:b/>
           <w:sz w:val="24"/>
           <w:szCs w:val="24"/>
         </w:rPr>
@@ -217,7 +217,7 @@
       <w:r>
         <w:rPr>
           <w:rFonts w:ascii="Times New Roman" w:hAnsi="Times New Roman" w:cs="Times New Roman"/>
-          <w:bCs/>
+          <w:b/>
           <w:sz w:val="24"/>
           <w:szCs w:val="24"/>
         </w:rPr>
@@ -264,7 +264,26 @@
           <w:sz w:val="24"/>
           <w:szCs w:val="24"/>
         </w:rPr>
-        <w:t xml:space="preserve">: Atribuir as tarefas de forma clara dentro da equipe para garantir o bom andamento do projeto (ex.: líder de equipe, desenvolvedor do repositório GitHub, responsável pela criação do mapa mental, </w:t>
+        <w:t xml:space="preserve">: Atribuir as tarefas de forma clara dentro da equipe para garantir o bom andamento do projeto (ex.: líder de equipe, desenvolvedor do </w:t>
+      </w:r>
+      <w:r>
+        <w:rPr>
+          <w:rFonts w:ascii="Times New Roman" w:hAnsi="Times New Roman" w:cs="Times New Roman"/>
+          <w:b/>
+          <w:color w:val="EE0000"/>
+          <w:sz w:val="24"/>
+          <w:szCs w:val="24"/>
+        </w:rPr>
+        <w:t>repositório GitHub</w:t>
+      </w:r>
+      <w:r>
+        <w:rPr>
+          <w:rFonts w:ascii="Times New Roman" w:hAnsi="Times New Roman" w:cs="Times New Roman"/>
+          <w:bCs/>
+          <w:sz w:val="24"/>
+          <w:szCs w:val="24"/>
+        </w:rPr>
+        <w:t xml:space="preserve">, responsável pela criação do mapa mental, </w:t>
       </w:r>
       <w:r>
         <w:rPr>
@@ -357,7 +376,18 @@
           <w:sz w:val="24"/>
           <w:szCs w:val="24"/>
         </w:rPr>
-        <w:t>2. Tarefa 1: Criação do Repositório no GitHub</w:t>
+        <w:t xml:space="preserve">2. Tarefa 1: Criação do Repositório no </w:t>
+      </w:r>
+      <w:r>
+        <w:rPr>
+          <w:rFonts w:ascii="Times New Roman" w:hAnsi="Times New Roman" w:cs="Times New Roman"/>
+          <w:b/>
+          <w:bCs/>
+          <w:color w:val="EE0000"/>
+          <w:sz w:val="24"/>
+          <w:szCs w:val="24"/>
+        </w:rPr>
+        <w:t>GitHub</w:t>
       </w:r>
     </w:p>
     <w:p>
@@ -695,12 +725,41 @@
           <w:sz w:val="24"/>
           <w:szCs w:val="24"/>
         </w:rPr>
-        <w:t xml:space="preserve">: O repositório GitHub será avaliado com </w:t>
-      </w:r>
-      <w:r>
-        <w:rPr>
-          <w:rFonts w:ascii="Times New Roman" w:hAnsi="Times New Roman" w:cs="Times New Roman"/>
-          <w:bCs/>
+        <w:t xml:space="preserve">: O </w:t>
+      </w:r>
+      <w:r>
+        <w:rPr>
+          <w:rFonts w:ascii="Times New Roman" w:hAnsi="Times New Roman" w:cs="Times New Roman"/>
+          <w:b/>
+          <w:color w:val="EE0000"/>
+          <w:sz w:val="24"/>
+          <w:szCs w:val="24"/>
+        </w:rPr>
+        <w:t>repositório GitHub</w:t>
+      </w:r>
+      <w:r>
+        <w:rPr>
+          <w:rFonts w:ascii="Times New Roman" w:hAnsi="Times New Roman" w:cs="Times New Roman"/>
+          <w:bCs/>
+          <w:color w:val="EE0000"/>
+          <w:sz w:val="24"/>
+          <w:szCs w:val="24"/>
+        </w:rPr>
+        <w:t xml:space="preserve"> </w:t>
+      </w:r>
+      <w:r>
+        <w:rPr>
+          <w:rFonts w:ascii="Times New Roman" w:hAnsi="Times New Roman" w:cs="Times New Roman"/>
+          <w:bCs/>
+          <w:sz w:val="24"/>
+          <w:szCs w:val="24"/>
+        </w:rPr>
+        <w:t xml:space="preserve">será avaliado com </w:t>
+      </w:r>
+      <w:r>
+        <w:rPr>
+          <w:rFonts w:ascii="Times New Roman" w:hAnsi="Times New Roman" w:cs="Times New Roman"/>
+          <w:b/>
           <w:sz w:val="24"/>
           <w:szCs w:val="24"/>
         </w:rPr>
@@ -709,7 +768,7 @@
       <w:r>
         <w:rPr>
           <w:rFonts w:ascii="Times New Roman" w:hAnsi="Times New Roman" w:cs="Times New Roman"/>
-          <w:bCs/>
+          <w:b/>
           <w:sz w:val="24"/>
           <w:szCs w:val="24"/>
         </w:rPr>
@@ -718,7 +777,7 @@
       <w:r>
         <w:rPr>
           <w:rFonts w:ascii="Times New Roman" w:hAnsi="Times New Roman" w:cs="Times New Roman"/>
-          <w:bCs/>
+          <w:b/>
           <w:sz w:val="24"/>
           <w:szCs w:val="24"/>
         </w:rPr>
@@ -727,43 +786,73 @@
       <w:r>
         <w:rPr>
           <w:rFonts w:ascii="Times New Roman" w:hAnsi="Times New Roman" w:cs="Times New Roman"/>
-          <w:bCs/>
-          <w:sz w:val="24"/>
-          <w:szCs w:val="24"/>
-        </w:rPr>
-        <w:t xml:space="preserve"> ponto, com base na organização, documentação e contribuição dos membros.</w:t>
-      </w:r>
-    </w:p>
-    <w:p>
-      <w:pPr>
-        <w:jc w:val="both"/>
-        <w:rPr>
-          <w:rFonts w:ascii="Times New Roman" w:hAnsi="Times New Roman" w:cs="Times New Roman"/>
-          <w:bCs/>
-          <w:sz w:val="24"/>
-          <w:szCs w:val="24"/>
-        </w:rPr>
-      </w:pPr>
-    </w:p>
-    <w:p>
-      <w:pPr>
-        <w:jc w:val="both"/>
-        <w:rPr>
-          <w:rFonts w:ascii="Times New Roman" w:hAnsi="Times New Roman" w:cs="Times New Roman"/>
-          <w:bCs/>
-          <w:sz w:val="24"/>
-          <w:szCs w:val="24"/>
-        </w:rPr>
-      </w:pPr>
-      <w:r>
-        <w:rPr>
-          <w:rFonts w:ascii="Times New Roman" w:hAnsi="Times New Roman" w:cs="Times New Roman"/>
-          <w:b/>
-          <w:bCs/>
-          <w:sz w:val="24"/>
-          <w:szCs w:val="24"/>
-        </w:rPr>
-        <w:t>3. Tarefa 2: Mapa Mental sobre a Modernização ou Aquisição do Servidor</w:t>
+          <w:b/>
+          <w:sz w:val="24"/>
+          <w:szCs w:val="24"/>
+        </w:rPr>
+        <w:t xml:space="preserve"> ponto</w:t>
+      </w:r>
+      <w:r>
+        <w:rPr>
+          <w:rFonts w:ascii="Times New Roman" w:hAnsi="Times New Roman" w:cs="Times New Roman"/>
+          <w:bCs/>
+          <w:sz w:val="24"/>
+          <w:szCs w:val="24"/>
+        </w:rPr>
+        <w:t>, com base na organização, documentação e contribuição dos membros.</w:t>
+      </w:r>
+    </w:p>
+    <w:p>
+      <w:pPr>
+        <w:jc w:val="both"/>
+        <w:rPr>
+          <w:rFonts w:ascii="Times New Roman" w:hAnsi="Times New Roman" w:cs="Times New Roman"/>
+          <w:bCs/>
+          <w:sz w:val="24"/>
+          <w:szCs w:val="24"/>
+        </w:rPr>
+      </w:pPr>
+    </w:p>
+    <w:p>
+      <w:pPr>
+        <w:jc w:val="both"/>
+        <w:rPr>
+          <w:rFonts w:ascii="Times New Roman" w:hAnsi="Times New Roman" w:cs="Times New Roman"/>
+          <w:bCs/>
+          <w:sz w:val="24"/>
+          <w:szCs w:val="24"/>
+        </w:rPr>
+      </w:pPr>
+      <w:r>
+        <w:rPr>
+          <w:rFonts w:ascii="Times New Roman" w:hAnsi="Times New Roman" w:cs="Times New Roman"/>
+          <w:b/>
+          <w:bCs/>
+          <w:sz w:val="24"/>
+          <w:szCs w:val="24"/>
+        </w:rPr>
+        <w:t xml:space="preserve">3. Tarefa 2: </w:t>
+      </w:r>
+      <w:r>
+        <w:rPr>
+          <w:rFonts w:ascii="Times New Roman" w:hAnsi="Times New Roman" w:cs="Times New Roman"/>
+          <w:b/>
+          <w:bCs/>
+          <w:color w:val="EE0000"/>
+          <w:sz w:val="24"/>
+          <w:szCs w:val="24"/>
+        </w:rPr>
+        <w:t xml:space="preserve">Mapa Mental </w:t>
+      </w:r>
+      <w:r>
+        <w:rPr>
+          <w:rFonts w:ascii="Times New Roman" w:hAnsi="Times New Roman" w:cs="Times New Roman"/>
+          <w:b/>
+          <w:bCs/>
+          <w:sz w:val="24"/>
+          <w:szCs w:val="24"/>
+        </w:rPr>
+        <w:t>sobre a Modernização ou Aquisição do Servidor</w:t>
       </w:r>
     </w:p>
     <w:p>
@@ -799,7 +888,6 @@
         </w:rPr>
         <w:t xml:space="preserve">: Elaborar um Mapa Mental ou Conceitual no </w:t>
       </w:r>
-      <w:proofErr w:type="spellStart"/>
       <w:r>
         <w:rPr>
           <w:rFonts w:ascii="Times New Roman" w:hAnsi="Times New Roman" w:cs="Times New Roman"/>
@@ -810,7 +898,6 @@
         </w:rPr>
         <w:t>MindMaster</w:t>
       </w:r>
-      <w:proofErr w:type="spellEnd"/>
       <w:r>
         <w:rPr>
           <w:rFonts w:ascii="Times New Roman" w:hAnsi="Times New Roman" w:cs="Times New Roman"/>
@@ -942,7 +1029,26 @@
           <w:sz w:val="24"/>
           <w:szCs w:val="24"/>
         </w:rPr>
-        <w:t xml:space="preserve">Criar o mapa mental, incluindo: </w:t>
+        <w:t xml:space="preserve">Criar o </w:t>
+      </w:r>
+      <w:r>
+        <w:rPr>
+          <w:rFonts w:ascii="Times New Roman" w:hAnsi="Times New Roman" w:cs="Times New Roman"/>
+          <w:b/>
+          <w:color w:val="EE0000"/>
+          <w:sz w:val="24"/>
+          <w:szCs w:val="24"/>
+        </w:rPr>
+        <w:t>mapa mental</w:t>
+      </w:r>
+      <w:r>
+        <w:rPr>
+          <w:rFonts w:ascii="Times New Roman" w:hAnsi="Times New Roman" w:cs="Times New Roman"/>
+          <w:bCs/>
+          <w:sz w:val="24"/>
+          <w:szCs w:val="24"/>
+        </w:rPr>
+        <w:t xml:space="preserve">, incluindo: </w:t>
       </w:r>
     </w:p>
     <w:p>
@@ -1137,7 +1243,7 @@
       <w:r>
         <w:rPr>
           <w:rFonts w:ascii="Times New Roman" w:hAnsi="Times New Roman" w:cs="Times New Roman"/>
-          <w:bCs/>
+          <w:b/>
           <w:sz w:val="24"/>
           <w:szCs w:val="24"/>
         </w:rPr>
@@ -1146,7 +1252,7 @@
       <w:r>
         <w:rPr>
           <w:rFonts w:ascii="Times New Roman" w:hAnsi="Times New Roman" w:cs="Times New Roman"/>
-          <w:bCs/>
+          <w:b/>
           <w:sz w:val="24"/>
           <w:szCs w:val="24"/>
         </w:rPr>
@@ -1155,7 +1261,7 @@
       <w:r>
         <w:rPr>
           <w:rFonts w:ascii="Times New Roman" w:hAnsi="Times New Roman" w:cs="Times New Roman"/>
-          <w:bCs/>
+          <w:b/>
           <w:sz w:val="24"/>
           <w:szCs w:val="24"/>
         </w:rPr>
@@ -1164,32 +1270,62 @@
       <w:r>
         <w:rPr>
           <w:rFonts w:ascii="Times New Roman" w:hAnsi="Times New Roman" w:cs="Times New Roman"/>
-          <w:bCs/>
-          <w:sz w:val="24"/>
-          <w:szCs w:val="24"/>
-        </w:rPr>
-        <w:t xml:space="preserve"> ponto, levando em conta a clareza, a organização e a profundidade da análise.</w:t>
-      </w:r>
-    </w:p>
-    <w:p>
-      <w:pPr>
-        <w:jc w:val="both"/>
-        <w:rPr>
-          <w:rFonts w:ascii="Times New Roman" w:hAnsi="Times New Roman" w:cs="Times New Roman"/>
-          <w:bCs/>
-          <w:sz w:val="24"/>
-          <w:szCs w:val="24"/>
-        </w:rPr>
-      </w:pPr>
-      <w:r>
-        <w:rPr>
-          <w:rFonts w:ascii="Times New Roman" w:hAnsi="Times New Roman" w:cs="Times New Roman"/>
-          <w:b/>
-          <w:bCs/>
-          <w:sz w:val="24"/>
-          <w:szCs w:val="24"/>
-        </w:rPr>
-        <w:t>4. Tarefa 3: Criação de um Podcast sobre Tópico da Ementa</w:t>
+          <w:b/>
+          <w:sz w:val="24"/>
+          <w:szCs w:val="24"/>
+        </w:rPr>
+        <w:t xml:space="preserve"> ponto</w:t>
+      </w:r>
+      <w:r>
+        <w:rPr>
+          <w:rFonts w:ascii="Times New Roman" w:hAnsi="Times New Roman" w:cs="Times New Roman"/>
+          <w:bCs/>
+          <w:sz w:val="24"/>
+          <w:szCs w:val="24"/>
+        </w:rPr>
+        <w:t>, levando em conta a clareza, a organização e a profundidade da análise.</w:t>
+      </w:r>
+    </w:p>
+    <w:p>
+      <w:pPr>
+        <w:jc w:val="both"/>
+        <w:rPr>
+          <w:rFonts w:ascii="Times New Roman" w:hAnsi="Times New Roman" w:cs="Times New Roman"/>
+          <w:bCs/>
+          <w:sz w:val="24"/>
+          <w:szCs w:val="24"/>
+        </w:rPr>
+      </w:pPr>
+      <w:r>
+        <w:rPr>
+          <w:rFonts w:ascii="Times New Roman" w:hAnsi="Times New Roman" w:cs="Times New Roman"/>
+          <w:b/>
+          <w:bCs/>
+          <w:sz w:val="24"/>
+          <w:szCs w:val="24"/>
+        </w:rPr>
+        <w:t xml:space="preserve">4. Tarefa 3: Criação de um </w:t>
+      </w:r>
+      <w:r>
+        <w:rPr>
+          <w:rFonts w:ascii="Times New Roman" w:hAnsi="Times New Roman" w:cs="Times New Roman"/>
+          <w:b/>
+          <w:bCs/>
+          <w:color w:val="EE0000"/>
+          <w:sz w:val="24"/>
+          <w:szCs w:val="24"/>
+        </w:rPr>
+        <w:t xml:space="preserve">Podcast </w:t>
+      </w:r>
+      <w:r>
+        <w:rPr>
+          <w:rFonts w:ascii="Times New Roman" w:hAnsi="Times New Roman" w:cs="Times New Roman"/>
+          <w:b/>
+          <w:bCs/>
+          <w:sz w:val="24"/>
+          <w:szCs w:val="24"/>
+        </w:rPr>
+        <w:t>sobre Tópico da Ementa</w:t>
       </w:r>
     </w:p>
     <w:p>
@@ -1223,7 +1359,54 @@
           <w:sz w:val="24"/>
           <w:szCs w:val="24"/>
         </w:rPr>
-        <w:t xml:space="preserve">: Criar um podcast de até 5 minutos sobre </w:t>
+        <w:t xml:space="preserve">: Criar um </w:t>
+      </w:r>
+      <w:r>
+        <w:rPr>
+          <w:rFonts w:ascii="Times New Roman" w:hAnsi="Times New Roman" w:cs="Times New Roman"/>
+          <w:b/>
+          <w:sz w:val="24"/>
+          <w:szCs w:val="24"/>
+        </w:rPr>
+        <w:t>podcast</w:t>
+      </w:r>
+      <w:r>
+        <w:rPr>
+          <w:rFonts w:ascii="Times New Roman" w:hAnsi="Times New Roman" w:cs="Times New Roman"/>
+          <w:bCs/>
+          <w:sz w:val="24"/>
+          <w:szCs w:val="24"/>
+        </w:rPr>
+        <w:t xml:space="preserve"> de até </w:t>
+      </w:r>
+      <w:r>
+        <w:rPr>
+          <w:rFonts w:ascii="Times New Roman" w:hAnsi="Times New Roman" w:cs="Times New Roman"/>
+          <w:b/>
+          <w:color w:val="EE0000"/>
+          <w:sz w:val="24"/>
+          <w:szCs w:val="24"/>
+        </w:rPr>
+        <w:t>5 minutos</w:t>
+      </w:r>
+      <w:r>
+        <w:rPr>
+          <w:rFonts w:ascii="Times New Roman" w:hAnsi="Times New Roman" w:cs="Times New Roman"/>
+          <w:bCs/>
+          <w:color w:val="EE0000"/>
+          <w:sz w:val="24"/>
+          <w:szCs w:val="24"/>
+        </w:rPr>
+        <w:t xml:space="preserve"> </w:t>
+      </w:r>
+      <w:r>
+        <w:rPr>
+          <w:rFonts w:ascii="Times New Roman" w:hAnsi="Times New Roman" w:cs="Times New Roman"/>
+          <w:bCs/>
+          <w:sz w:val="24"/>
+          <w:szCs w:val="24"/>
+        </w:rPr>
+        <w:t xml:space="preserve">sobre </w:t>
       </w:r>
       <w:r>
         <w:rPr>
@@ -1317,27 +1500,25 @@
           <w:sz w:val="24"/>
           <w:szCs w:val="24"/>
         </w:rPr>
-        <w:t xml:space="preserve">Escolher um tema da disciplina (ex.: processadores, memória RAM, </w:t>
-      </w:r>
-      <w:proofErr w:type="gramStart"/>
-      <w:r>
-        <w:rPr>
-          <w:rFonts w:ascii="Times New Roman" w:hAnsi="Times New Roman" w:cs="Times New Roman"/>
-          <w:bCs/>
-          <w:sz w:val="24"/>
-          <w:szCs w:val="24"/>
-        </w:rPr>
-        <w:t>servidores, etc.</w:t>
-      </w:r>
-      <w:proofErr w:type="gramEnd"/>
-      <w:r>
-        <w:rPr>
-          <w:rFonts w:ascii="Times New Roman" w:hAnsi="Times New Roman" w:cs="Times New Roman"/>
-          <w:bCs/>
-          <w:sz w:val="24"/>
-          <w:szCs w:val="24"/>
-        </w:rPr>
-        <w:t>).</w:t>
+        <w:t xml:space="preserve">Escolher um tema da disciplina (ex.: </w:t>
+      </w:r>
+      <w:r>
+        <w:rPr>
+          <w:rFonts w:ascii="Times New Roman" w:hAnsi="Times New Roman" w:cs="Times New Roman"/>
+          <w:b/>
+          <w:sz w:val="24"/>
+          <w:szCs w:val="24"/>
+        </w:rPr>
+        <w:t>processadores, memória RAM, servidores</w:t>
+      </w:r>
+      <w:r>
+        <w:rPr>
+          <w:rFonts w:ascii="Times New Roman" w:hAnsi="Times New Roman" w:cs="Times New Roman"/>
+          <w:bCs/>
+          <w:sz w:val="24"/>
+          <w:szCs w:val="24"/>
+        </w:rPr>
+        <w:t>, etc.).</w:t>
       </w:r>
     </w:p>
     <w:p>
@@ -1361,7 +1542,25 @@
           <w:sz w:val="24"/>
           <w:szCs w:val="24"/>
         </w:rPr>
-        <w:t>Preparar o roteiro do podcast, explicando de forma clara e concisa o tema escolhido.</w:t>
+        <w:t xml:space="preserve">Preparar o roteiro do </w:t>
+      </w:r>
+      <w:r>
+        <w:rPr>
+          <w:rFonts w:ascii="Times New Roman" w:hAnsi="Times New Roman" w:cs="Times New Roman"/>
+          <w:b/>
+          <w:sz w:val="24"/>
+          <w:szCs w:val="24"/>
+        </w:rPr>
+        <w:t>podcast</w:t>
+      </w:r>
+      <w:r>
+        <w:rPr>
+          <w:rFonts w:ascii="Times New Roman" w:hAnsi="Times New Roman" w:cs="Times New Roman"/>
+          <w:bCs/>
+          <w:sz w:val="24"/>
+          <w:szCs w:val="24"/>
+        </w:rPr>
+        <w:t>, explicando de forma clara e concisa o tema escolhido.</w:t>
       </w:r>
     </w:p>
     <w:p>
@@ -1395,20 +1594,8 @@
           <w:sz w:val="24"/>
           <w:szCs w:val="24"/>
         </w:rPr>
-        <w:t xml:space="preserve">Spotify </w:t>
-      </w:r>
-      <w:proofErr w:type="spellStart"/>
-      <w:r>
-        <w:rPr>
-          <w:rFonts w:ascii="Times New Roman" w:hAnsi="Times New Roman" w:cs="Times New Roman"/>
-          <w:b/>
-          <w:bCs/>
-          <w:sz w:val="24"/>
-          <w:szCs w:val="24"/>
-        </w:rPr>
-        <w:t>Podcasters</w:t>
-      </w:r>
-      <w:proofErr w:type="spellEnd"/>
+        <w:t>Spotify Podcasters</w:t>
+      </w:r>
       <w:r>
         <w:rPr>
           <w:rFonts w:ascii="Times New Roman" w:hAnsi="Times New Roman" w:cs="Times New Roman"/>
@@ -1440,7 +1627,25 @@
           <w:sz w:val="24"/>
           <w:szCs w:val="24"/>
         </w:rPr>
-        <w:t>Submeter o podcast no repositório GitHub com o respectivo link.</w:t>
+        <w:t xml:space="preserve">Submeter o podcast no repositório </w:t>
+      </w:r>
+      <w:r>
+        <w:rPr>
+          <w:rFonts w:ascii="Times New Roman" w:hAnsi="Times New Roman" w:cs="Times New Roman"/>
+          <w:b/>
+          <w:sz w:val="24"/>
+          <w:szCs w:val="24"/>
+        </w:rPr>
+        <w:t>GitHub</w:t>
+      </w:r>
+      <w:r>
+        <w:rPr>
+          <w:rFonts w:ascii="Times New Roman" w:hAnsi="Times New Roman" w:cs="Times New Roman"/>
+          <w:bCs/>
+          <w:sz w:val="24"/>
+          <w:szCs w:val="24"/>
+        </w:rPr>
+        <w:t xml:space="preserve"> com o respectivo link.</w:t>
       </w:r>
     </w:p>
     <w:p>
@@ -1480,7 +1685,7 @@
       <w:r>
         <w:rPr>
           <w:rFonts w:ascii="Times New Roman" w:hAnsi="Times New Roman" w:cs="Times New Roman"/>
-          <w:bCs/>
+          <w:b/>
           <w:sz w:val="24"/>
           <w:szCs w:val="24"/>
         </w:rPr>
@@ -1489,7 +1694,7 @@
       <w:r>
         <w:rPr>
           <w:rFonts w:ascii="Times New Roman" w:hAnsi="Times New Roman" w:cs="Times New Roman"/>
-          <w:bCs/>
+          <w:b/>
           <w:sz w:val="24"/>
           <w:szCs w:val="24"/>
         </w:rPr>
@@ -1498,7 +1703,7 @@
       <w:r>
         <w:rPr>
           <w:rFonts w:ascii="Times New Roman" w:hAnsi="Times New Roman" w:cs="Times New Roman"/>
-          <w:bCs/>
+          <w:b/>
           <w:sz w:val="24"/>
           <w:szCs w:val="24"/>
         </w:rPr>
@@ -1507,43 +1712,62 @@
       <w:r>
         <w:rPr>
           <w:rFonts w:ascii="Times New Roman" w:hAnsi="Times New Roman" w:cs="Times New Roman"/>
-          <w:bCs/>
-          <w:sz w:val="24"/>
-          <w:szCs w:val="24"/>
-        </w:rPr>
-        <w:t>ponto, com base na clareza, qualidade técnica, e a capacidade de transmitir o conteúdo de forma acessível.</w:t>
-      </w:r>
-    </w:p>
-    <w:p>
-      <w:pPr>
-        <w:jc w:val="both"/>
-        <w:rPr>
-          <w:rFonts w:ascii="Times New Roman" w:hAnsi="Times New Roman" w:cs="Times New Roman"/>
-          <w:bCs/>
-          <w:sz w:val="24"/>
-          <w:szCs w:val="24"/>
-        </w:rPr>
-      </w:pPr>
-    </w:p>
-    <w:p>
-      <w:pPr>
-        <w:jc w:val="both"/>
-        <w:rPr>
-          <w:rFonts w:ascii="Times New Roman" w:hAnsi="Times New Roman" w:cs="Times New Roman"/>
-          <w:bCs/>
-          <w:sz w:val="24"/>
-          <w:szCs w:val="24"/>
-        </w:rPr>
-      </w:pPr>
-      <w:r>
-        <w:rPr>
-          <w:rFonts w:ascii="Times New Roman" w:hAnsi="Times New Roman" w:cs="Times New Roman"/>
-          <w:b/>
-          <w:bCs/>
-          <w:sz w:val="24"/>
-          <w:szCs w:val="24"/>
-        </w:rPr>
-        <w:t>5. Tarefa 4: Quiz sobre o Tema da Arquitetura de Computadores</w:t>
+          <w:b/>
+          <w:sz w:val="24"/>
+          <w:szCs w:val="24"/>
+        </w:rPr>
+        <w:t>ponto</w:t>
+      </w:r>
+      <w:r>
+        <w:rPr>
+          <w:rFonts w:ascii="Times New Roman" w:hAnsi="Times New Roman" w:cs="Times New Roman"/>
+          <w:bCs/>
+          <w:sz w:val="24"/>
+          <w:szCs w:val="24"/>
+        </w:rPr>
+        <w:t>, com base na clareza, qualidade técnica, e a capacidade de transmitir o conteúdo de forma acessível.</w:t>
+      </w:r>
+    </w:p>
+    <w:p>
+      <w:pPr>
+        <w:jc w:val="both"/>
+        <w:rPr>
+          <w:rFonts w:ascii="Times New Roman" w:hAnsi="Times New Roman" w:cs="Times New Roman"/>
+          <w:bCs/>
+          <w:sz w:val="24"/>
+          <w:szCs w:val="24"/>
+        </w:rPr>
+      </w:pPr>
+      <w:r>
+        <w:rPr>
+          <w:rFonts w:ascii="Times New Roman" w:hAnsi="Times New Roman" w:cs="Times New Roman"/>
+          <w:b/>
+          <w:bCs/>
+          <w:sz w:val="24"/>
+          <w:szCs w:val="24"/>
+        </w:rPr>
+        <w:t xml:space="preserve">5. Tarefa 4: </w:t>
+      </w:r>
+      <w:r>
+        <w:rPr>
+          <w:rFonts w:ascii="Times New Roman" w:hAnsi="Times New Roman" w:cs="Times New Roman"/>
+          <w:b/>
+          <w:bCs/>
+          <w:color w:val="EE0000"/>
+          <w:sz w:val="24"/>
+          <w:szCs w:val="24"/>
+        </w:rPr>
+        <w:t xml:space="preserve">Quiz </w:t>
+      </w:r>
+      <w:r>
+        <w:rPr>
+          <w:rFonts w:ascii="Times New Roman" w:hAnsi="Times New Roman" w:cs="Times New Roman"/>
+          <w:b/>
+          <w:bCs/>
+          <w:sz w:val="24"/>
+          <w:szCs w:val="24"/>
+        </w:rPr>
+        <w:t>sobre o Tema da Arquitetura de Computadores</w:t>
       </w:r>
     </w:p>
     <w:p>
@@ -1659,7 +1883,25 @@
           <w:sz w:val="24"/>
           <w:szCs w:val="24"/>
         </w:rPr>
-        <w:t xml:space="preserve">Usar plataformas online para a criação do quiz (ex.: </w:t>
+        <w:t xml:space="preserve">Usar plataformas online para a criação do </w:t>
+      </w:r>
+      <w:r>
+        <w:rPr>
+          <w:rFonts w:ascii="Times New Roman" w:hAnsi="Times New Roman" w:cs="Times New Roman"/>
+          <w:b/>
+          <w:sz w:val="24"/>
+          <w:szCs w:val="24"/>
+        </w:rPr>
+        <w:t>quiz</w:t>
+      </w:r>
+      <w:r>
+        <w:rPr>
+          <w:rFonts w:ascii="Times New Roman" w:hAnsi="Times New Roman" w:cs="Times New Roman"/>
+          <w:bCs/>
+          <w:sz w:val="24"/>
+          <w:szCs w:val="24"/>
+        </w:rPr>
+        <w:t xml:space="preserve"> (ex.: </w:t>
       </w:r>
       <w:r>
         <w:rPr>
@@ -1681,7 +1923,6 @@
         </w:rPr>
         <w:t xml:space="preserve"> </w:t>
       </w:r>
-      <w:proofErr w:type="spellStart"/>
       <w:r>
         <w:rPr>
           <w:rFonts w:ascii="Times New Roman" w:hAnsi="Times New Roman" w:cs="Times New Roman"/>
@@ -1704,7 +1945,6 @@
         </w:rPr>
         <w:t>s</w:t>
       </w:r>
-      <w:proofErr w:type="spellEnd"/>
       <w:r>
         <w:rPr>
           <w:rFonts w:ascii="Times New Roman" w:hAnsi="Times New Roman" w:cs="Times New Roman"/>
@@ -1714,7 +1954,6 @@
         </w:rPr>
         <w:t xml:space="preserve">, </w:t>
       </w:r>
-      <w:proofErr w:type="spellStart"/>
       <w:r>
         <w:rPr>
           <w:rFonts w:ascii="Times New Roman" w:hAnsi="Times New Roman" w:cs="Times New Roman"/>
@@ -1726,7 +1965,6 @@
         </w:rPr>
         <w:t>Kahoot</w:t>
       </w:r>
-      <w:proofErr w:type="spellEnd"/>
       <w:r>
         <w:rPr>
           <w:rFonts w:ascii="Times New Roman" w:hAnsi="Times New Roman" w:cs="Times New Roman"/>
@@ -1763,7 +2001,7 @@
       <w:r>
         <w:rPr>
           <w:rFonts w:ascii="Times New Roman" w:hAnsi="Times New Roman" w:cs="Times New Roman"/>
-          <w:bCs/>
+          <w:b/>
           <w:i/>
           <w:iCs/>
           <w:sz w:val="24"/>
@@ -1817,7 +2055,7 @@
       <w:r>
         <w:rPr>
           <w:rFonts w:ascii="Times New Roman" w:hAnsi="Times New Roman" w:cs="Times New Roman"/>
-          <w:bCs/>
+          <w:b/>
           <w:sz w:val="24"/>
           <w:szCs w:val="24"/>
         </w:rPr>
@@ -1826,7 +2064,7 @@
       <w:r>
         <w:rPr>
           <w:rFonts w:ascii="Times New Roman" w:hAnsi="Times New Roman" w:cs="Times New Roman"/>
-          <w:bCs/>
+          <w:b/>
           <w:sz w:val="24"/>
           <w:szCs w:val="24"/>
         </w:rPr>
@@ -1835,7 +2073,7 @@
       <w:r>
         <w:rPr>
           <w:rFonts w:ascii="Times New Roman" w:hAnsi="Times New Roman" w:cs="Times New Roman"/>
-          <w:bCs/>
+          <w:b/>
           <w:sz w:val="24"/>
           <w:szCs w:val="24"/>
         </w:rPr>
@@ -1844,11 +2082,20 @@
       <w:r>
         <w:rPr>
           <w:rFonts w:ascii="Times New Roman" w:hAnsi="Times New Roman" w:cs="Times New Roman"/>
-          <w:bCs/>
-          <w:sz w:val="24"/>
-          <w:szCs w:val="24"/>
-        </w:rPr>
-        <w:t>ponto, com base na qualidade das perguntas e na cobertura dos tópicos relevantes.</w:t>
+          <w:b/>
+          <w:sz w:val="24"/>
+          <w:szCs w:val="24"/>
+        </w:rPr>
+        <w:t>ponto</w:t>
+      </w:r>
+      <w:r>
+        <w:rPr>
+          <w:rFonts w:ascii="Times New Roman" w:hAnsi="Times New Roman" w:cs="Times New Roman"/>
+          <w:bCs/>
+          <w:sz w:val="24"/>
+          <w:szCs w:val="24"/>
+        </w:rPr>
+        <w:t>, com base na qualidade das perguntas e na cobertura dos tópicos relevantes.</w:t>
       </w:r>
     </w:p>
     <w:p>
@@ -2118,7 +2365,17 @@
           <w:sz w:val="24"/>
           <w:szCs w:val="24"/>
         </w:rPr>
-        <w:t>nstitucional, com peso 6</w:t>
+        <w:t xml:space="preserve">nstitucional, com peso </w:t>
+      </w:r>
+      <w:r>
+        <w:rPr>
+          <w:rFonts w:ascii="Times New Roman" w:hAnsi="Times New Roman" w:cs="Times New Roman"/>
+          <w:b/>
+          <w:color w:val="FF0000"/>
+          <w:sz w:val="24"/>
+          <w:szCs w:val="24"/>
+        </w:rPr>
+        <w:t>4</w:t>
       </w:r>
       <w:r>
         <w:rPr>
@@ -2173,11 +2430,41 @@
       <w:r>
         <w:rPr>
           <w:rFonts w:ascii="Times New Roman" w:hAnsi="Times New Roman" w:cs="Times New Roman"/>
-          <w:bCs/>
-          <w:sz w:val="24"/>
-          <w:szCs w:val="24"/>
-        </w:rPr>
-        <w:t>: 4 pontos</w:t>
+          <w:b/>
+          <w:bCs/>
+          <w:sz w:val="24"/>
+          <w:szCs w:val="24"/>
+        </w:rPr>
+        <w:t xml:space="preserve"> Projeto Consultoria</w:t>
+      </w:r>
+      <w:r>
+        <w:rPr>
+          <w:rFonts w:ascii="Times New Roman" w:hAnsi="Times New Roman" w:cs="Times New Roman"/>
+          <w:bCs/>
+          <w:sz w:val="24"/>
+          <w:szCs w:val="24"/>
+        </w:rPr>
+        <w:t xml:space="preserve">: </w:t>
+      </w:r>
+      <w:r>
+        <w:rPr>
+          <w:rFonts w:ascii="Times New Roman" w:hAnsi="Times New Roman" w:cs="Times New Roman"/>
+          <w:b/>
+          <w:color w:val="EE0000"/>
+          <w:sz w:val="24"/>
+          <w:szCs w:val="24"/>
+        </w:rPr>
+        <w:t>6</w:t>
+      </w:r>
+      <w:r>
+        <w:rPr>
+          <w:rFonts w:ascii="Times New Roman" w:hAnsi="Times New Roman" w:cs="Times New Roman"/>
+          <w:b/>
+          <w:color w:val="EE0000"/>
+          <w:sz w:val="24"/>
+          <w:szCs w:val="24"/>
+        </w:rPr>
+        <w:t xml:space="preserve"> pontos</w:t>
       </w:r>
     </w:p>
     <w:p>
@@ -2202,7 +2489,27 @@
           <w:sz w:val="24"/>
           <w:szCs w:val="24"/>
         </w:rPr>
-        <w:t>GitHub (1 ponto)</w:t>
+        <w:t>GitHub (</w:t>
+      </w:r>
+      <w:r>
+        <w:rPr>
+          <w:rFonts w:ascii="Times New Roman" w:hAnsi="Times New Roman" w:cs="Times New Roman"/>
+          <w:b/>
+          <w:bCs/>
+          <w:sz w:val="24"/>
+          <w:szCs w:val="24"/>
+        </w:rPr>
+        <w:t>0</w:t>
+      </w:r>
+      <w:r>
+        <w:rPr>
+          <w:rFonts w:ascii="Times New Roman" w:hAnsi="Times New Roman" w:cs="Times New Roman"/>
+          <w:b/>
+          <w:bCs/>
+          <w:sz w:val="24"/>
+          <w:szCs w:val="24"/>
+        </w:rPr>
+        <w:t>1 ponto)</w:t>
       </w:r>
       <w:r>
         <w:rPr>
@@ -2254,7 +2561,27 @@
           <w:sz w:val="24"/>
           <w:szCs w:val="24"/>
         </w:rPr>
-        <w:t>Podcast (1 ponto)</w:t>
+        <w:t>Podcast (</w:t>
+      </w:r>
+      <w:r>
+        <w:rPr>
+          <w:rFonts w:ascii="Times New Roman" w:hAnsi="Times New Roman" w:cs="Times New Roman"/>
+          <w:b/>
+          <w:bCs/>
+          <w:sz w:val="24"/>
+          <w:szCs w:val="24"/>
+        </w:rPr>
+        <w:t>0</w:t>
+      </w:r>
+      <w:r>
+        <w:rPr>
+          <w:rFonts w:ascii="Times New Roman" w:hAnsi="Times New Roman" w:cs="Times New Roman"/>
+          <w:b/>
+          <w:bCs/>
+          <w:sz w:val="24"/>
+          <w:szCs w:val="24"/>
+        </w:rPr>
+        <w:t>1 ponto)</w:t>
       </w:r>
       <w:r>
         <w:rPr>
@@ -2288,7 +2615,27 @@
           <w:sz w:val="24"/>
           <w:szCs w:val="24"/>
         </w:rPr>
-        <w:t>Mapa Mental (1 ponto)</w:t>
+        <w:t>Mapa Mental (</w:t>
+      </w:r>
+      <w:r>
+        <w:rPr>
+          <w:rFonts w:ascii="Times New Roman" w:hAnsi="Times New Roman" w:cs="Times New Roman"/>
+          <w:b/>
+          <w:bCs/>
+          <w:sz w:val="24"/>
+          <w:szCs w:val="24"/>
+        </w:rPr>
+        <w:t>0</w:t>
+      </w:r>
+      <w:r>
+        <w:rPr>
+          <w:rFonts w:ascii="Times New Roman" w:hAnsi="Times New Roman" w:cs="Times New Roman"/>
+          <w:b/>
+          <w:bCs/>
+          <w:sz w:val="24"/>
+          <w:szCs w:val="24"/>
+        </w:rPr>
+        <w:t>1 ponto)</w:t>
       </w:r>
       <w:r>
         <w:rPr>
@@ -2322,7 +2669,27 @@
           <w:sz w:val="24"/>
           <w:szCs w:val="24"/>
         </w:rPr>
-        <w:t>Quiz (1 ponto)</w:t>
+        <w:t>Quiz (</w:t>
+      </w:r>
+      <w:r>
+        <w:rPr>
+          <w:rFonts w:ascii="Times New Roman" w:hAnsi="Times New Roman" w:cs="Times New Roman"/>
+          <w:b/>
+          <w:bCs/>
+          <w:sz w:val="24"/>
+          <w:szCs w:val="24"/>
+        </w:rPr>
+        <w:t>0</w:t>
+      </w:r>
+      <w:r>
+        <w:rPr>
+          <w:rFonts w:ascii="Times New Roman" w:hAnsi="Times New Roman" w:cs="Times New Roman"/>
+          <w:b/>
+          <w:bCs/>
+          <w:sz w:val="24"/>
+          <w:szCs w:val="24"/>
+        </w:rPr>
+        <w:t>1 ponto)</w:t>
       </w:r>
       <w:r>
         <w:rPr>
@@ -2332,6 +2699,155 @@
           <w:szCs w:val="24"/>
         </w:rPr>
         <w:t>: Qualidade das questões e a cobertura dos temas abordados.</w:t>
+      </w:r>
+    </w:p>
+    <w:p>
+      <w:pPr>
+        <w:numPr>
+          <w:ilvl w:val="0"/>
+          <w:numId w:val="15"/>
+        </w:numPr>
+        <w:jc w:val="both"/>
+        <w:rPr>
+          <w:rFonts w:ascii="Times New Roman" w:hAnsi="Times New Roman" w:cs="Times New Roman"/>
+          <w:bCs/>
+          <w:sz w:val="24"/>
+          <w:szCs w:val="24"/>
+        </w:rPr>
+      </w:pPr>
+      <w:r>
+        <w:rPr>
+          <w:rFonts w:ascii="Times New Roman" w:hAnsi="Times New Roman" w:cs="Times New Roman"/>
+          <w:b/>
+          <w:sz w:val="24"/>
+          <w:szCs w:val="24"/>
+        </w:rPr>
+        <w:t>Apresentação do projeto</w:t>
+      </w:r>
+      <w:r>
+        <w:rPr>
+          <w:rFonts w:ascii="Times New Roman" w:hAnsi="Times New Roman" w:cs="Times New Roman"/>
+          <w:b/>
+          <w:bCs/>
+          <w:sz w:val="24"/>
+          <w:szCs w:val="24"/>
+        </w:rPr>
+        <w:t xml:space="preserve"> (</w:t>
+      </w:r>
+      <w:r>
+        <w:rPr>
+          <w:rFonts w:ascii="Times New Roman" w:hAnsi="Times New Roman" w:cs="Times New Roman"/>
+          <w:b/>
+          <w:bCs/>
+          <w:sz w:val="24"/>
+          <w:szCs w:val="24"/>
+        </w:rPr>
+        <w:t>0</w:t>
+      </w:r>
+      <w:r>
+        <w:rPr>
+          <w:rFonts w:ascii="Times New Roman" w:hAnsi="Times New Roman" w:cs="Times New Roman"/>
+          <w:b/>
+          <w:bCs/>
+          <w:sz w:val="24"/>
+          <w:szCs w:val="24"/>
+        </w:rPr>
+        <w:t>2</w:t>
+      </w:r>
+      <w:r>
+        <w:rPr>
+          <w:rFonts w:ascii="Times New Roman" w:hAnsi="Times New Roman" w:cs="Times New Roman"/>
+          <w:b/>
+          <w:bCs/>
+          <w:sz w:val="24"/>
+          <w:szCs w:val="24"/>
+        </w:rPr>
+        <w:t xml:space="preserve"> ponto</w:t>
+      </w:r>
+      <w:r>
+        <w:rPr>
+          <w:rFonts w:ascii="Times New Roman" w:hAnsi="Times New Roman" w:cs="Times New Roman"/>
+          <w:b/>
+          <w:bCs/>
+          <w:sz w:val="24"/>
+          <w:szCs w:val="24"/>
+        </w:rPr>
+        <w:t>s</w:t>
+      </w:r>
+      <w:r>
+        <w:rPr>
+          <w:rFonts w:ascii="Times New Roman" w:hAnsi="Times New Roman" w:cs="Times New Roman"/>
+          <w:b/>
+          <w:bCs/>
+          <w:sz w:val="24"/>
+          <w:szCs w:val="24"/>
+        </w:rPr>
+        <w:t>)</w:t>
+      </w:r>
+      <w:r>
+        <w:rPr>
+          <w:rFonts w:ascii="Times New Roman" w:hAnsi="Times New Roman" w:cs="Times New Roman"/>
+          <w:bCs/>
+          <w:sz w:val="24"/>
+          <w:szCs w:val="24"/>
+        </w:rPr>
+        <w:t>:</w:t>
+      </w:r>
+      <w:r>
+        <w:rPr>
+          <w:rFonts w:ascii="Times New Roman" w:hAnsi="Times New Roman" w:cs="Times New Roman"/>
+          <w:bCs/>
+          <w:sz w:val="24"/>
+          <w:szCs w:val="24"/>
+        </w:rPr>
+        <w:t xml:space="preserve"> </w:t>
+      </w:r>
+      <w:r>
+        <w:rPr>
+          <w:rFonts w:ascii="Times New Roman" w:hAnsi="Times New Roman" w:cs="Times New Roman"/>
+          <w:b/>
+          <w:sz w:val="24"/>
+          <w:szCs w:val="24"/>
+        </w:rPr>
+        <w:t>Apresentação</w:t>
+      </w:r>
+      <w:r>
+        <w:rPr>
+          <w:rFonts w:ascii="Times New Roman" w:hAnsi="Times New Roman" w:cs="Times New Roman"/>
+          <w:bCs/>
+          <w:sz w:val="24"/>
+          <w:szCs w:val="24"/>
+        </w:rPr>
+        <w:t xml:space="preserve"> do projeto </w:t>
+      </w:r>
+      <w:r>
+        <w:rPr>
+          <w:rFonts w:ascii="Times New Roman" w:hAnsi="Times New Roman" w:cs="Times New Roman"/>
+          <w:b/>
+          <w:color w:val="EE0000"/>
+          <w:sz w:val="24"/>
+          <w:szCs w:val="24"/>
+        </w:rPr>
+        <w:t>podcast</w:t>
+      </w:r>
+      <w:r>
+        <w:rPr>
+          <w:rFonts w:ascii="Times New Roman" w:hAnsi="Times New Roman" w:cs="Times New Roman"/>
+          <w:b/>
+          <w:color w:val="EE0000"/>
+          <w:sz w:val="24"/>
+          <w:szCs w:val="24"/>
+        </w:rPr>
+        <w:t xml:space="preserve"> ou Seminário</w:t>
+      </w:r>
+      <w:r>
+        <w:rPr>
+          <w:rFonts w:ascii="Times New Roman" w:hAnsi="Times New Roman" w:cs="Times New Roman"/>
+          <w:bCs/>
+          <w:sz w:val="24"/>
+          <w:szCs w:val="24"/>
+        </w:rPr>
+        <w:t>;</w:t>
       </w:r>
     </w:p>
     <w:p>
@@ -2423,21 +2939,7 @@
       <w:rPr>
         <w:rFonts w:ascii="Tahoma" w:hAnsi="Tahoma" w:cs="Tahoma"/>
       </w:rPr>
-      <w:t xml:space="preserve">Professor </w:t>
-    </w:r>
-    <w:proofErr w:type="spellStart"/>
-    <w:r>
-      <w:rPr>
-        <w:rFonts w:ascii="Tahoma" w:hAnsi="Tahoma" w:cs="Tahoma"/>
-      </w:rPr>
-      <w:t>Msc</w:t>
-    </w:r>
-    <w:proofErr w:type="spellEnd"/>
-    <w:r>
-      <w:rPr>
-        <w:rFonts w:ascii="Tahoma" w:hAnsi="Tahoma" w:cs="Tahoma"/>
-      </w:rPr>
-      <w:t>: Heleno Cardoso, Doutorando Ciência da Computação PPGCOMP UFBA</w:t>
+      <w:t>Professor Msc: Heleno Cardoso, Doutorando Ciência da Computação PPGCOMP UFBA</w:t>
     </w:r>
   </w:p>
 </w:ftr>
@@ -4932,6 +5434,7 @@
   <w:style w:type="character" w:default="1" w:styleId="Fontepargpadro">
     <w:name w:val="Default Paragraph Font"/>
     <w:uiPriority w:val="1"/>
+    <w:semiHidden/>
     <w:unhideWhenUsed/>
   </w:style>
   <w:style w:type="table" w:default="1" w:styleId="Tabelanormal">

</xml_diff>